<commit_message>
updated instructions to account for idiocy
</commit_message>
<xml_diff>
--- a/Milling Monthly Cube Test SOP.docx
+++ b/Milling Monthly Cube Test SOP.docx
@@ -35,60 +35,8 @@
       <w:r>
         <w:t xml:space="preserve"> file in a puck with any other crowns waiting to be milled.  Shade is not a concern of this test.  Only an incorrect scaling factor could impact this test and that should be verified between the software and the puck being used.  If you do not know how to do this, ask your team lead or other senior operator.</w:t>
       </w:r>
-    </w:p>
-    <w:p/>
-    <w:p>
-      <w:r>
-        <w:t>Step 2</w:t>
-      </w:r>
-    </w:p>
-    <w:p>
-      <w:r>
-        <w:t>Mill the test cube and follow the rest of the milling process for crowns as usual.</w:t>
-      </w:r>
-    </w:p>
-    <w:p/>
-    <w:p>
-      <w:r>
-        <w:t>Step 3</w:t>
-      </w:r>
-    </w:p>
-    <w:p>
-      <w:r>
-        <w:t xml:space="preserve">Green state should be MINIMAL in that the cube should only have the two sprues removed.  </w:t>
-      </w:r>
-      <w:r>
-        <w:rPr>
-          <w:b/>
-          <w:bCs/>
-          <w:color w:val="FF0000"/>
-        </w:rPr>
-        <w:t>No other surface processing of the cube should take place to prevent dimensional changes</w:t>
-      </w:r>
-      <w:r>
-        <w:t xml:space="preserve"> at the end of the line. </w:t>
-      </w:r>
-    </w:p>
-    <w:p/>
-    <w:p>
-      <w:r>
-        <w:t>Step 4</w:t>
-      </w:r>
-    </w:p>
-    <w:p>
-      <w:r>
-        <w:t>Sinter test cube per crown process as usual.</w:t>
-      </w:r>
-    </w:p>
-    <w:p/>
-    <w:p>
-      <w:r>
-        <w:t xml:space="preserve">Step 5 </w:t>
-      </w:r>
-    </w:p>
-    <w:p>
-      <w:r>
-        <w:t>Measure test cube in X, Y, and Z axis and enter values into spreadsheet provided.</w:t>
+      <w:r>
+        <w:t xml:space="preserve">  </w:t>
       </w:r>
     </w:p>
     <w:p>
@@ -96,12 +44,11 @@
         <w:rPr>
           <w:noProof/>
         </w:rPr>
-        <w:lastRenderedPageBreak/>
         <w:drawing>
-          <wp:inline distT="0" distB="0" distL="0" distR="0" wp14:anchorId="5520C81B" wp14:editId="5EFF5D65">
-            <wp:extent cx="1745880" cy="3585161"/>
-            <wp:effectExtent l="0" t="0" r="6985" b="0"/>
-            <wp:docPr id="1" name="Picture 1"/>
+          <wp:inline distT="0" distB="0" distL="0" distR="0" wp14:anchorId="2248FA5B" wp14:editId="79A008AC">
+            <wp:extent cx="2544849" cy="2352675"/>
+            <wp:effectExtent l="0" t="0" r="8255" b="0"/>
+            <wp:docPr id="4" name="Picture 4"/>
             <wp:cNvGraphicFramePr>
               <a:graphicFrameLocks xmlns:a="http://schemas.openxmlformats.org/drawingml/2006/main" noChangeAspect="1"/>
             </wp:cNvGraphicFramePr>
@@ -121,6 +68,256 @@
                   <pic:spPr>
                     <a:xfrm>
                       <a:off x="0" y="0"/>
+                      <a:ext cx="2558648" cy="2365432"/>
+                    </a:xfrm>
+                    <a:prstGeom prst="rect">
+                      <a:avLst/>
+                    </a:prstGeom>
+                  </pic:spPr>
+                </pic:pic>
+              </a:graphicData>
+            </a:graphic>
+          </wp:inline>
+        </w:drawing>
+      </w:r>
+      <w:r>
+        <w:rPr>
+          <w:noProof/>
+        </w:rPr>
+        <w:drawing>
+          <wp:inline distT="0" distB="0" distL="0" distR="0" wp14:anchorId="5BB9C915" wp14:editId="1BBF066E">
+            <wp:extent cx="3481946" cy="2047875"/>
+            <wp:effectExtent l="0" t="0" r="4445" b="0"/>
+            <wp:docPr id="5" name="Picture 5"/>
+            <wp:cNvGraphicFramePr>
+              <a:graphicFrameLocks xmlns:a="http://schemas.openxmlformats.org/drawingml/2006/main" noChangeAspect="1"/>
+            </wp:cNvGraphicFramePr>
+            <a:graphic xmlns:a="http://schemas.openxmlformats.org/drawingml/2006/main">
+              <a:graphicData uri="http://schemas.openxmlformats.org/drawingml/2006/picture">
+                <pic:pic xmlns:pic="http://schemas.openxmlformats.org/drawingml/2006/picture">
+                  <pic:nvPicPr>
+                    <pic:cNvPr id="1" name=""/>
+                    <pic:cNvPicPr/>
+                  </pic:nvPicPr>
+                  <pic:blipFill>
+                    <a:blip r:embed="rId5"/>
+                    <a:stretch>
+                      <a:fillRect/>
+                    </a:stretch>
+                  </pic:blipFill>
+                  <pic:spPr>
+                    <a:xfrm>
+                      <a:off x="0" y="0"/>
+                      <a:ext cx="3508020" cy="2063210"/>
+                    </a:xfrm>
+                    <a:prstGeom prst="rect">
+                      <a:avLst/>
+                    </a:prstGeom>
+                  </pic:spPr>
+                </pic:pic>
+              </a:graphicData>
+            </a:graphic>
+          </wp:inline>
+        </w:drawing>
+      </w:r>
+      <w:r>
+        <w:rPr>
+          <w:b/>
+          <w:bCs/>
+          <w:color w:val="FF0000"/>
+        </w:rPr>
+        <w:t>Please be sure to sprue on the flats.</w:t>
+      </w:r>
+    </w:p>
+    <w:p>
+      <w:r>
+        <w:t>Step 2</w:t>
+      </w:r>
+    </w:p>
+    <w:p>
+      <w:r>
+        <w:t>Mill the test cube and follow the rest of the milling process for crowns as usual.</w:t>
+      </w:r>
+    </w:p>
+    <w:p/>
+    <w:p/>
+    <w:p>
+      <w:r>
+        <w:t>Step 3</w:t>
+      </w:r>
+    </w:p>
+    <w:p>
+      <w:r>
+        <w:t xml:space="preserve">Green state should be MINIMAL in that the cube should only have the two sprues removed.  </w:t>
+      </w:r>
+      <w:r>
+        <w:rPr>
+          <w:b/>
+          <w:bCs/>
+          <w:color w:val="FF0000"/>
+        </w:rPr>
+        <w:t>No other surface processing of the cube should take place to prevent dimensional changes</w:t>
+      </w:r>
+      <w:r>
+        <w:t xml:space="preserve"> at the end of the line. </w:t>
+      </w:r>
+    </w:p>
+    <w:p>
+      <w:r>
+        <w:drawing>
+          <wp:inline distT="0" distB="0" distL="0" distR="0" wp14:anchorId="37C372EA" wp14:editId="105FADED">
+            <wp:extent cx="1321257" cy="1019175"/>
+            <wp:effectExtent l="0" t="0" r="0" b="0"/>
+            <wp:docPr id="6" name="Picture 6"/>
+            <wp:cNvGraphicFramePr>
+              <a:graphicFrameLocks xmlns:a="http://schemas.openxmlformats.org/drawingml/2006/main" noChangeAspect="1"/>
+            </wp:cNvGraphicFramePr>
+            <a:graphic xmlns:a="http://schemas.openxmlformats.org/drawingml/2006/main">
+              <a:graphicData uri="http://schemas.openxmlformats.org/drawingml/2006/picture">
+                <pic:pic xmlns:pic="http://schemas.openxmlformats.org/drawingml/2006/picture">
+                  <pic:nvPicPr>
+                    <pic:cNvPr id="1" name=""/>
+                    <pic:cNvPicPr/>
+                  </pic:nvPicPr>
+                  <pic:blipFill>
+                    <a:blip r:embed="rId6"/>
+                    <a:stretch>
+                      <a:fillRect/>
+                    </a:stretch>
+                  </pic:blipFill>
+                  <pic:spPr>
+                    <a:xfrm>
+                      <a:off x="0" y="0"/>
+                      <a:ext cx="1351590" cy="1042573"/>
+                    </a:xfrm>
+                    <a:prstGeom prst="rect">
+                      <a:avLst/>
+                    </a:prstGeom>
+                  </pic:spPr>
+                </pic:pic>
+              </a:graphicData>
+            </a:graphic>
+          </wp:inline>
+        </w:drawing>
+      </w:r>
+      <w:r>
+        <w:rPr>
+          <w:b/>
+          <w:bCs/>
+          <w:color w:val="FF0000"/>
+        </w:rPr>
+        <w:t>WRONG</w:t>
+      </w:r>
+      <w:r>
+        <w:rPr>
+          <w:b/>
+          <w:bCs/>
+        </w:rPr>
+        <w:tab/>
+      </w:r>
+      <w:r>
+        <w:rPr>
+          <w:b/>
+          <w:bCs/>
+        </w:rPr>
+        <w:tab/>
+      </w:r>
+      <w:r>
+        <w:drawing>
+          <wp:inline distT="0" distB="0" distL="0" distR="0" wp14:anchorId="2FD1B49B" wp14:editId="416AA8C8">
+            <wp:extent cx="1133475" cy="1074985"/>
+            <wp:effectExtent l="0" t="0" r="0" b="0"/>
+            <wp:docPr id="7" name="Picture 7"/>
+            <wp:cNvGraphicFramePr>
+              <a:graphicFrameLocks xmlns:a="http://schemas.openxmlformats.org/drawingml/2006/main" noChangeAspect="1"/>
+            </wp:cNvGraphicFramePr>
+            <a:graphic xmlns:a="http://schemas.openxmlformats.org/drawingml/2006/main">
+              <a:graphicData uri="http://schemas.openxmlformats.org/drawingml/2006/picture">
+                <pic:pic xmlns:pic="http://schemas.openxmlformats.org/drawingml/2006/picture">
+                  <pic:nvPicPr>
+                    <pic:cNvPr id="1" name=""/>
+                    <pic:cNvPicPr/>
+                  </pic:nvPicPr>
+                  <pic:blipFill>
+                    <a:blip r:embed="rId7"/>
+                    <a:stretch>
+                      <a:fillRect/>
+                    </a:stretch>
+                  </pic:blipFill>
+                  <pic:spPr>
+                    <a:xfrm>
+                      <a:off x="0" y="0"/>
+                      <a:ext cx="1225737" cy="1162486"/>
+                    </a:xfrm>
+                    <a:prstGeom prst="rect">
+                      <a:avLst/>
+                    </a:prstGeom>
+                  </pic:spPr>
+                </pic:pic>
+              </a:graphicData>
+            </a:graphic>
+          </wp:inline>
+        </w:drawing>
+      </w:r>
+      <w:r>
+        <w:rPr>
+          <w:b/>
+          <w:bCs/>
+          <w:color w:val="00B050"/>
+        </w:rPr>
+        <w:t>CORRECT</w:t>
+      </w:r>
+    </w:p>
+    <w:p>
+      <w:r>
+        <w:t>Step 4</w:t>
+      </w:r>
+    </w:p>
+    <w:p>
+      <w:r>
+        <w:t>Sinter test cube per crown process as usual.</w:t>
+      </w:r>
+    </w:p>
+    <w:p/>
+    <w:p>
+      <w:r>
+        <w:t xml:space="preserve">Step 5 </w:t>
+      </w:r>
+    </w:p>
+    <w:p>
+      <w:r>
+        <w:t>Measure test cube in X, Y, and Z axis and enter values into spreadsheet provided.</w:t>
+      </w:r>
+    </w:p>
+    <w:p>
+      <w:r>
+        <w:rPr>
+          <w:noProof/>
+        </w:rPr>
+        <w:drawing>
+          <wp:inline distT="0" distB="0" distL="0" distR="0" wp14:anchorId="5520C81B" wp14:editId="5EFF5D65">
+            <wp:extent cx="1745880" cy="3585161"/>
+            <wp:effectExtent l="0" t="0" r="6985" b="0"/>
+            <wp:docPr id="1" name="Picture 1"/>
+            <wp:cNvGraphicFramePr>
+              <a:graphicFrameLocks xmlns:a="http://schemas.openxmlformats.org/drawingml/2006/main" noChangeAspect="1"/>
+            </wp:cNvGraphicFramePr>
+            <a:graphic xmlns:a="http://schemas.openxmlformats.org/drawingml/2006/main">
+              <a:graphicData uri="http://schemas.openxmlformats.org/drawingml/2006/picture">
+                <pic:pic xmlns:pic="http://schemas.openxmlformats.org/drawingml/2006/picture">
+                  <pic:nvPicPr>
+                    <pic:cNvPr id="1" name=""/>
+                    <pic:cNvPicPr/>
+                  </pic:nvPicPr>
+                  <pic:blipFill>
+                    <a:blip r:embed="rId8"/>
+                    <a:stretch>
+                      <a:fillRect/>
+                    </a:stretch>
+                  </pic:blipFill>
+                  <pic:spPr>
+                    <a:xfrm>
+                      <a:off x="0" y="0"/>
                       <a:ext cx="1765757" cy="3625978"/>
                     </a:xfrm>
                     <a:prstGeom prst="rect">
@@ -144,7 +341,11 @@
         </w:rPr>
       </w:pPr>
       <w:r>
-        <w:t xml:space="preserve">Please be aware that X and Y will change based on nesting.  The exact position of these is irrelevant anyway.  Only their dimensions will directly impact our product.  The Z, on the other hand, is specifically located by finding the surface perpendicular to the sprue flats.  When documenting the caliper measurements, X and Y may be swapped with no ill affect.  Z should always be Z on every cube measured.  </w:t>
+        <w:t xml:space="preserve">Please be aware that X and Y will change based on nesting.  The exact position of these is irrelevant anyway.  Only their dimensions will directly impact our product.  The Z, on the other hand, is specifically located by finding the surface perpendicular to the sprue flats.  When documenting the caliper </w:t>
+      </w:r>
+      <w:r>
+        <w:lastRenderedPageBreak/>
+        <w:t xml:space="preserve">measurements, X and Y may be swapped with no ill affect.  Z should always be Z on every cube measured.  </w:t>
       </w:r>
       <w:r>
         <w:rPr>
@@ -210,7 +411,7 @@
                     <pic:cNvPicPr/>
                   </pic:nvPicPr>
                   <pic:blipFill>
-                    <a:blip r:embed="rId5"/>
+                    <a:blip r:embed="rId9"/>
                     <a:stretch>
                       <a:fillRect/>
                     </a:stretch>
@@ -458,6 +659,7 @@
     <w:lsdException w:name="HTML Sample" w:semiHidden="1" w:unhideWhenUsed="1"/>
     <w:lsdException w:name="HTML Typewriter" w:semiHidden="1" w:unhideWhenUsed="1"/>
     <w:lsdException w:name="HTML Variable" w:semiHidden="1" w:unhideWhenUsed="1"/>
+    <w:lsdException w:name="Normal Table" w:semiHidden="1" w:unhideWhenUsed="1"/>
     <w:lsdException w:name="annotation subject" w:semiHidden="1" w:unhideWhenUsed="1"/>
     <w:lsdException w:name="No List" w:semiHidden="1" w:unhideWhenUsed="1"/>
     <w:lsdException w:name="Outline List 1" w:semiHidden="1" w:unhideWhenUsed="1"/>
@@ -504,8 +706,10 @@
     <w:lsdException w:name="Table Subtle 2" w:semiHidden="1" w:unhideWhenUsed="1"/>
     <w:lsdException w:name="Table Web 1" w:semiHidden="1" w:unhideWhenUsed="1"/>
     <w:lsdException w:name="Table Web 2" w:semiHidden="1" w:unhideWhenUsed="1"/>
+    <w:lsdException w:name="Table Web 3" w:semiHidden="1" w:unhideWhenUsed="1"/>
     <w:lsdException w:name="Balloon Text" w:semiHidden="1" w:unhideWhenUsed="1"/>
     <w:lsdException w:name="Table Grid" w:uiPriority="39"/>
+    <w:lsdException w:name="Table Theme" w:semiHidden="1" w:unhideWhenUsed="1"/>
     <w:lsdException w:name="Placeholder Text" w:semiHidden="1"/>
     <w:lsdException w:name="No Spacing" w:uiPriority="1" w:qFormat="1"/>
     <w:lsdException w:name="Light Shading" w:uiPriority="60"/>

</xml_diff>